<commit_message>
Fix Screenshots on Documentation
</commit_message>
<xml_diff>
--- a/XML2024_project_No26_Filip_Filchev_0MI0600041_Aleksandar_Stoyanov_3MI0600088.docx
+++ b/XML2024_project_No26_Filip_Filchev_0MI0600041_Aleksandar_Stoyanov_3MI0600088.docx
@@ -48,10 +48,10 @@
                   <v:path o:extrusionok="f" gradientshapeok="t" o:connecttype="rect"/>
                   <o:lock v:ext="edit" aspectratio="t"/>
                 </v:shapetype>
-                <v:shape id="_x0000_i1025" type="#_x0000_t75" style="width:66pt;height:81pt" o:ole="" fillcolor="window">
+                <v:shape id="_x0000_i1025" type="#_x0000_t75" style="width:66.1pt;height:81.15pt" o:ole="" fillcolor="window">
                   <v:imagedata r:id="rId8" o:title=""/>
                 </v:shape>
-                <o:OLEObject Type="Embed" ProgID="Word.Picture.8" ShapeID="_x0000_i1025" DrawAspect="Content" ObjectID="_1765824462" r:id="rId9"/>
+                <o:OLEObject Type="Embed" ProgID="Word.Picture.8" ShapeID="_x0000_i1025" DrawAspect="Content" ObjectID="_1766164753" r:id="rId9"/>
               </w:object>
             </w:r>
           </w:p>
@@ -166,10 +166,10 @@
             </w:pPr>
             <w:r>
               <w:object w:dxaOrig="1176" w:dyaOrig="1056" w14:anchorId="10671A2A">
-                <v:shape id="_x0000_i1026" type="#_x0000_t75" style="width:60pt;height:64.5pt" o:ole="">
+                <v:shape id="_x0000_i1026" type="#_x0000_t75" style="width:60.2pt;height:64.5pt" o:ole="">
                   <v:imagedata r:id="rId10" o:title=""/>
                 </v:shape>
-                <o:OLEObject Type="Embed" ProgID="PBrush" ShapeID="_x0000_i1026" DrawAspect="Content" ObjectID="_1765824463" r:id="rId11"/>
+                <o:OLEObject Type="Embed" ProgID="PBrush" ShapeID="_x0000_i1026" DrawAspect="Content" ObjectID="_1766164754" r:id="rId11"/>
               </w:object>
             </w:r>
           </w:p>
@@ -769,42 +769,9 @@
           <w:rPr>
             <w:noProof/>
             <w:webHidden/>
-          </w:rPr>
-          <w:fldChar w:fldCharType="begin"/>
-        </w:r>
-        <w:r>
-          <w:rPr>
-            <w:noProof/>
-            <w:webHidden/>
-          </w:rPr>
-          <w:instrText xml:space="preserve"> PAGEREF _Toc499027015 \h </w:instrText>
-        </w:r>
-        <w:r>
-          <w:rPr>
-            <w:noProof/>
-            <w:webHidden/>
-          </w:rPr>
-        </w:r>
-        <w:r>
-          <w:rPr>
-            <w:noProof/>
-            <w:webHidden/>
-          </w:rPr>
-          <w:fldChar w:fldCharType="separate"/>
-        </w:r>
-        <w:r>
-          <w:rPr>
-            <w:noProof/>
-            <w:webHidden/>
+            <w:lang w:val="en-US"/>
           </w:rPr>
           <w:t>3</w:t>
-        </w:r>
-        <w:r>
-          <w:rPr>
-            <w:noProof/>
-            <w:webHidden/>
-          </w:rPr>
-          <w:fldChar w:fldCharType="end"/>
         </w:r>
       </w:hyperlink>
     </w:p>
@@ -857,42 +824,9 @@
           <w:rPr>
             <w:noProof/>
             <w:webHidden/>
-          </w:rPr>
-          <w:fldChar w:fldCharType="begin"/>
-        </w:r>
-        <w:r>
-          <w:rPr>
-            <w:noProof/>
-            <w:webHidden/>
-          </w:rPr>
-          <w:instrText xml:space="preserve"> PAGEREF _Toc499027016 \h </w:instrText>
-        </w:r>
-        <w:r>
-          <w:rPr>
-            <w:noProof/>
-            <w:webHidden/>
-          </w:rPr>
-        </w:r>
-        <w:r>
-          <w:rPr>
-            <w:noProof/>
-            <w:webHidden/>
-          </w:rPr>
-          <w:fldChar w:fldCharType="separate"/>
-        </w:r>
-        <w:r>
-          <w:rPr>
-            <w:noProof/>
-            <w:webHidden/>
+            <w:lang w:val="en-US"/>
           </w:rPr>
           <w:t>3</w:t>
-        </w:r>
-        <w:r>
-          <w:rPr>
-            <w:noProof/>
-            <w:webHidden/>
-          </w:rPr>
-          <w:fldChar w:fldCharType="end"/>
         </w:r>
       </w:hyperlink>
     </w:p>
@@ -946,39 +880,9 @@
           <w:rPr>
             <w:noProof/>
             <w:webHidden/>
-          </w:rPr>
-          <w:fldChar w:fldCharType="begin"/>
-        </w:r>
-        <w:r>
-          <w:rPr>
-            <w:noProof/>
-            <w:webHidden/>
-          </w:rPr>
-          <w:instrText xml:space="preserve"> PAGEREF _Toc499027017 \h </w:instrText>
-        </w:r>
-        <w:r>
-          <w:rPr>
-            <w:noProof/>
-            <w:webHidden/>
-          </w:rPr>
-          <w:fldChar w:fldCharType="separate"/>
-        </w:r>
-        <w:r>
-          <w:rPr>
-            <w:b/>
-            <w:bCs/>
-            <w:noProof/>
-            <w:webHidden/>
             <w:lang w:val="en-US"/>
           </w:rPr>
-          <w:t>Error! Bookmark not defined.</w:t>
-        </w:r>
-        <w:r>
-          <w:rPr>
-            <w:noProof/>
-            <w:webHidden/>
-          </w:rPr>
-          <w:fldChar w:fldCharType="end"/>
+          <w:t>3</w:t>
         </w:r>
       </w:hyperlink>
     </w:p>
@@ -1032,39 +936,9 @@
           <w:rPr>
             <w:noProof/>
             <w:webHidden/>
-          </w:rPr>
-          <w:fldChar w:fldCharType="begin"/>
-        </w:r>
-        <w:r>
-          <w:rPr>
-            <w:noProof/>
-            <w:webHidden/>
-          </w:rPr>
-          <w:instrText xml:space="preserve"> PAGEREF _Toc499027018 \h </w:instrText>
-        </w:r>
-        <w:r>
-          <w:rPr>
-            <w:noProof/>
-            <w:webHidden/>
-          </w:rPr>
-          <w:fldChar w:fldCharType="separate"/>
-        </w:r>
-        <w:r>
-          <w:rPr>
-            <w:b/>
-            <w:bCs/>
-            <w:noProof/>
-            <w:webHidden/>
             <w:lang w:val="en-US"/>
           </w:rPr>
-          <w:t>Error! Bookmark not defined.</w:t>
-        </w:r>
-        <w:r>
-          <w:rPr>
-            <w:noProof/>
-            <w:webHidden/>
-          </w:rPr>
-          <w:fldChar w:fldCharType="end"/>
+          <w:t>3</w:t>
         </w:r>
       </w:hyperlink>
     </w:p>
@@ -1118,6 +992,7 @@
           <w:rPr>
             <w:noProof/>
             <w:webHidden/>
+            <w:lang w:val="en-US"/>
           </w:rPr>
           <w:t>6</w:t>
         </w:r>
@@ -1226,8 +1101,17 @@
           <w:rPr>
             <w:noProof/>
             <w:webHidden/>
+            <w:lang w:val="en-US"/>
           </w:rPr>
-          <w:t>11</w:t>
+          <w:t>1</w:t>
+        </w:r>
+        <w:r>
+          <w:rPr>
+            <w:noProof/>
+            <w:webHidden/>
+            <w:lang w:val="en-US"/>
+          </w:rPr>
+          <w:t>2</w:t>
         </w:r>
       </w:hyperlink>
     </w:p>
@@ -1280,8 +1164,9 @@
           <w:rPr>
             <w:noProof/>
             <w:webHidden/>
+            <w:lang w:val="en-US"/>
           </w:rPr>
-          <w:t>13</w:t>
+          <w:t>14</w:t>
         </w:r>
       </w:hyperlink>
     </w:p>
@@ -1332,8 +1217,9 @@
           <w:rPr>
             <w:noProof/>
             <w:webHidden/>
+            <w:lang w:val="en-US"/>
           </w:rPr>
-          <w:t>13</w:t>
+          <w:t>14</w:t>
         </w:r>
       </w:hyperlink>
     </w:p>
@@ -1398,7 +1284,14 @@
             <w:webHidden/>
           </w:rPr>
           <w:tab/>
-          <w:t>14</w:t>
+        </w:r>
+        <w:r>
+          <w:rPr>
+            <w:noProof/>
+            <w:webHidden/>
+            <w:lang w:val="en-US"/>
+          </w:rPr>
+          <w:t>15</w:t>
         </w:r>
       </w:hyperlink>
     </w:p>
@@ -1459,8 +1352,9 @@
           <w:rPr>
             <w:noProof/>
             <w:webHidden/>
+            <w:lang w:val="en-US"/>
           </w:rPr>
-          <w:t>20</w:t>
+          <w:t>21</w:t>
         </w:r>
       </w:hyperlink>
       <w:r>
@@ -4904,7 +4798,6 @@
         <w:rPr>
           <w:sz w:val="20"/>
         </w:rPr>
-        <w:lastRenderedPageBreak/>
         <w:t xml:space="preserve">3.1.6.1 </w:t>
       </w:r>
       <w:r>
@@ -6240,7 +6133,6 @@
           <w:rFonts w:ascii="Courier New" w:hAnsi="Courier New" w:cs="Courier New"/>
           <w:color w:val="444444"/>
         </w:rPr>
-        <w:lastRenderedPageBreak/>
         <w:t>&lt;</w:t>
       </w:r>
       <w:r>
@@ -7962,7 +7854,6 @@
         <w:pStyle w:val="BodyText"/>
       </w:pPr>
       <w:r>
-        <w:lastRenderedPageBreak/>
         <w:t xml:space="preserve">    ○ Рейтинг: 4.5</w:t>
       </w:r>
     </w:p>
@@ -8814,7 +8705,6 @@
         <w:pStyle w:val="BodyText"/>
       </w:pPr>
       <w:r>
-        <w:lastRenderedPageBreak/>
         <w:t xml:space="preserve">    </w:t>
       </w:r>
       <w:r>
@@ -9548,9 +9438,8 @@
         <w:rPr>
           <w:noProof/>
         </w:rPr>
-        <w:lastRenderedPageBreak/>
         <w:drawing>
-          <wp:anchor distT="0" distB="0" distL="114300" distR="114300" simplePos="0" relativeHeight="251662336" behindDoc="0" locked="0" layoutInCell="1" allowOverlap="1" wp14:anchorId="50806A26" wp14:editId="5CBEAA31">
+          <wp:anchor distT="0" distB="0" distL="114300" distR="114300" simplePos="0" relativeHeight="251662336" behindDoc="0" locked="0" layoutInCell="1" allowOverlap="1" wp14:anchorId="50806A26" wp14:editId="254A71BE">
             <wp:simplePos x="0" y="0"/>
             <wp:positionH relativeFrom="margin">
               <wp:posOffset>78740</wp:posOffset>
@@ -9650,33 +9539,32 @@
         <w:rPr>
           <w:noProof/>
         </w:rPr>
-        <w:lastRenderedPageBreak/>
         <w:drawing>
-          <wp:anchor distT="0" distB="0" distL="114300" distR="114300" simplePos="0" relativeHeight="251663360" behindDoc="0" locked="0" layoutInCell="1" allowOverlap="1" wp14:anchorId="25A2BAD6" wp14:editId="7D509FC8">
+          <wp:anchor distT="0" distB="0" distL="114300" distR="114300" simplePos="0" relativeHeight="251663360" behindDoc="0" locked="0" layoutInCell="1" allowOverlap="1" wp14:anchorId="0B33A443" wp14:editId="6014872E">
             <wp:simplePos x="0" y="0"/>
             <wp:positionH relativeFrom="margin">
-              <wp:align>right</wp:align>
+              <wp:posOffset>60960</wp:posOffset>
             </wp:positionH>
-            <wp:positionV relativeFrom="paragraph">
-              <wp:posOffset>76200</wp:posOffset>
+            <wp:positionV relativeFrom="margin">
+              <wp:posOffset>111760</wp:posOffset>
             </wp:positionV>
-            <wp:extent cx="5975985" cy="6142990"/>
-            <wp:effectExtent l="76200" t="76200" r="139065" b="124460"/>
+            <wp:extent cx="5975985" cy="6955790"/>
+            <wp:effectExtent l="76200" t="76200" r="139065" b="130810"/>
             <wp:wrapThrough wrapText="bothSides">
               <wp:wrapPolygon edited="0">
-                <wp:start x="-138" y="-268"/>
-                <wp:lineTo x="-275" y="-201"/>
-                <wp:lineTo x="-275" y="21703"/>
-                <wp:lineTo x="-138" y="21971"/>
-                <wp:lineTo x="21896" y="21971"/>
-                <wp:lineTo x="22034" y="21301"/>
-                <wp:lineTo x="22034" y="871"/>
-                <wp:lineTo x="21896" y="-134"/>
-                <wp:lineTo x="21896" y="-268"/>
-                <wp:lineTo x="-138" y="-268"/>
+                <wp:start x="-138" y="-237"/>
+                <wp:lineTo x="-275" y="-177"/>
+                <wp:lineTo x="-275" y="21710"/>
+                <wp:lineTo x="-138" y="21947"/>
+                <wp:lineTo x="21896" y="21947"/>
+                <wp:lineTo x="22034" y="21651"/>
+                <wp:lineTo x="22034" y="769"/>
+                <wp:lineTo x="21896" y="-118"/>
+                <wp:lineTo x="21896" y="-237"/>
+                <wp:lineTo x="-138" y="-237"/>
               </wp:wrapPolygon>
             </wp:wrapThrough>
-            <wp:docPr id="181616194" name="Picture 1" descr="A screenshot of a menu&#10;&#10;Description automatically generated"/>
+            <wp:docPr id="1204463522" name="Picture 1"/>
             <wp:cNvGraphicFramePr>
               <a:graphicFrameLocks xmlns:a="http://schemas.openxmlformats.org/drawingml/2006/main" noChangeAspect="1"/>
             </wp:cNvGraphicFramePr>
@@ -9684,7 +9572,7 @@
               <a:graphicData uri="http://schemas.openxmlformats.org/drawingml/2006/picture">
                 <pic:pic xmlns:pic="http://schemas.openxmlformats.org/drawingml/2006/picture">
                   <pic:nvPicPr>
-                    <pic:cNvPr id="181616194" name="Picture 1" descr="A screenshot of a menu&#10;&#10;Description automatically generated"/>
+                    <pic:cNvPr id="1204463522" name=""/>
                     <pic:cNvPicPr/>
                   </pic:nvPicPr>
                   <pic:blipFill>
@@ -9702,7 +9590,7 @@
                   <pic:spPr>
                     <a:xfrm>
                       <a:off x="0" y="0"/>
-                      <a:ext cx="5975985" cy="6142990"/>
+                      <a:ext cx="5975985" cy="6955790"/>
                     </a:xfrm>
                     <a:prstGeom prst="rect">
                       <a:avLst/>
@@ -9738,6 +9626,108 @@
           <w:b/>
         </w:rPr>
       </w:pPr>
+    </w:p>
+    <w:p>
+      <w:pPr>
+        <w:spacing w:before="57"/>
+        <w:ind w:left="812" w:right="808"/>
+        <w:jc w:val="center"/>
+        <w:rPr>
+          <w:b/>
+        </w:rPr>
+      </w:pPr>
+    </w:p>
+    <w:p>
+      <w:pPr>
+        <w:spacing w:before="57"/>
+        <w:ind w:left="812" w:right="808"/>
+        <w:jc w:val="center"/>
+        <w:rPr>
+          <w:b/>
+        </w:rPr>
+      </w:pPr>
+    </w:p>
+    <w:p>
+      <w:pPr>
+        <w:spacing w:before="57"/>
+        <w:ind w:left="812" w:right="808"/>
+        <w:jc w:val="center"/>
+        <w:rPr>
+          <w:b/>
+        </w:rPr>
+      </w:pPr>
+      <w:r>
+        <w:rPr>
+          <w:noProof/>
+        </w:rPr>
+        <w:drawing>
+          <wp:anchor distT="0" distB="0" distL="114300" distR="114300" simplePos="0" relativeHeight="251664384" behindDoc="0" locked="0" layoutInCell="1" allowOverlap="1" wp14:anchorId="3880E2B5" wp14:editId="06868EAA">
+            <wp:simplePos x="0" y="0"/>
+            <wp:positionH relativeFrom="margin">
+              <wp:align>left</wp:align>
+            </wp:positionH>
+            <wp:positionV relativeFrom="page">
+              <wp:posOffset>781050</wp:posOffset>
+            </wp:positionV>
+            <wp:extent cx="5975985" cy="6937375"/>
+            <wp:effectExtent l="0" t="0" r="5715" b="0"/>
+            <wp:wrapThrough wrapText="bothSides">
+              <wp:wrapPolygon edited="0">
+                <wp:start x="0" y="0"/>
+                <wp:lineTo x="0" y="21531"/>
+                <wp:lineTo x="21552" y="21531"/>
+                <wp:lineTo x="21552" y="0"/>
+                <wp:lineTo x="0" y="0"/>
+              </wp:wrapPolygon>
+            </wp:wrapThrough>
+            <wp:docPr id="697692236" name="Picture 1" descr="A screenshot of a menu&#10;&#10;Description automatically generated"/>
+            <wp:cNvGraphicFramePr>
+              <a:graphicFrameLocks xmlns:a="http://schemas.openxmlformats.org/drawingml/2006/main" noChangeAspect="1"/>
+            </wp:cNvGraphicFramePr>
+            <a:graphic xmlns:a="http://schemas.openxmlformats.org/drawingml/2006/main">
+              <a:graphicData uri="http://schemas.openxmlformats.org/drawingml/2006/picture">
+                <pic:pic xmlns:pic="http://schemas.openxmlformats.org/drawingml/2006/picture">
+                  <pic:nvPicPr>
+                    <pic:cNvPr id="697692236" name="Picture 1" descr="A screenshot of a menu&#10;&#10;Description automatically generated"/>
+                    <pic:cNvPicPr/>
+                  </pic:nvPicPr>
+                  <pic:blipFill>
+                    <a:blip r:embed="rId16">
+                      <a:extLst>
+                        <a:ext uri="{28A0092B-C50C-407E-A947-70E740481C1C}">
+                          <a14:useLocalDpi xmlns:a14="http://schemas.microsoft.com/office/drawing/2010/main" val="0"/>
+                        </a:ext>
+                      </a:extLst>
+                    </a:blip>
+                    <a:stretch>
+                      <a:fillRect/>
+                    </a:stretch>
+                  </pic:blipFill>
+                  <pic:spPr>
+                    <a:xfrm>
+                      <a:off x="0" y="0"/>
+                      <a:ext cx="5975985" cy="6937375"/>
+                    </a:xfrm>
+                    <a:prstGeom prst="rect">
+                      <a:avLst/>
+                    </a:prstGeom>
+                  </pic:spPr>
+                </pic:pic>
+              </a:graphicData>
+            </a:graphic>
+          </wp:anchor>
+        </w:drawing>
+      </w:r>
+    </w:p>
+    <w:p>
+      <w:pPr>
+        <w:spacing w:before="57"/>
+        <w:ind w:left="812" w:right="808"/>
+        <w:jc w:val="center"/>
+        <w:rPr>
+          <w:b/>
+        </w:rPr>
+      </w:pPr>
       <w:r>
         <w:rPr>
           <w:b/>
@@ -9820,7 +9810,6 @@
         <w:rPr>
           <w:rFonts w:ascii="Calibri" w:hAnsi="Calibri"/>
         </w:rPr>
-        <w:lastRenderedPageBreak/>
         <w:t>Тестване</w:t>
       </w:r>
       <w:bookmarkEnd w:id="5"/>
@@ -9874,7 +9863,7 @@
                     </pic:cNvPicPr>
                   </pic:nvPicPr>
                   <pic:blipFill>
-                    <a:blip r:embed="rId16">
+                    <a:blip r:embed="rId17">
                       <a:extLst>
                         <a:ext uri="{28A0092B-C50C-407E-A947-70E740481C1C}">
                           <a14:useLocalDpi xmlns:a14="http://schemas.microsoft.com/office/drawing/2010/main" val="0"/>
@@ -9925,7 +9914,7 @@
         </w:rPr>
         <w:t xml:space="preserve"> </w:t>
       </w:r>
-      <w:hyperlink r:id="rId17" w:history="1">
+      <w:hyperlink r:id="rId18" w:history="1">
         <w:r>
           <w:rPr>
             <w:rStyle w:val="Hyperlink"/>
@@ -9952,7 +9941,6 @@
         <w:rPr>
           <w:noProof/>
         </w:rPr>
-        <w:lastRenderedPageBreak/>
         <w:drawing>
           <wp:anchor distT="0" distB="0" distL="114300" distR="114300" simplePos="0" relativeHeight="251660288" behindDoc="0" locked="0" layoutInCell="1" allowOverlap="1" wp14:anchorId="07343D0A" wp14:editId="4B8AC482">
             <wp:simplePos x="0" y="0"/>
@@ -9987,7 +9975,7 @@
                     </pic:cNvPicPr>
                   </pic:nvPicPr>
                   <pic:blipFill>
-                    <a:blip r:embed="rId18">
+                    <a:blip r:embed="rId19">
                       <a:extLst>
                         <a:ext uri="{28A0092B-C50C-407E-A947-70E740481C1C}">
                           <a14:useLocalDpi xmlns:a14="http://schemas.microsoft.com/office/drawing/2010/main" val="0"/>
@@ -10056,7 +10044,7 @@
                     </pic:cNvPicPr>
                   </pic:nvPicPr>
                   <pic:blipFill>
-                    <a:blip r:embed="rId19">
+                    <a:blip r:embed="rId20">
                       <a:extLst>
                         <a:ext uri="{28A0092B-C50C-407E-A947-70E740481C1C}">
                           <a14:useLocalDpi xmlns:a14="http://schemas.microsoft.com/office/drawing/2010/main" val="0"/>
@@ -10100,7 +10088,6 @@
         <w:rPr>
           <w:noProof/>
         </w:rPr>
-        <w:lastRenderedPageBreak/>
         <w:drawing>
           <wp:anchor distT="0" distB="0" distL="114300" distR="114300" simplePos="0" relativeHeight="251661312" behindDoc="0" locked="0" layoutInCell="1" allowOverlap="1" wp14:anchorId="147D5A35" wp14:editId="7D2D3E49">
             <wp:simplePos x="0" y="0"/>
@@ -10135,7 +10122,7 @@
                     </pic:cNvPicPr>
                   </pic:nvPicPr>
                   <pic:blipFill>
-                    <a:blip r:embed="rId20">
+                    <a:blip r:embed="rId21">
                       <a:extLst>
                         <a:ext uri="{28A0092B-C50C-407E-A947-70E740481C1C}">
                           <a14:useLocalDpi xmlns:a14="http://schemas.microsoft.com/office/drawing/2010/main" val="0"/>
@@ -10560,7 +10547,6 @@
         <w:jc w:val="both"/>
       </w:pPr>
       <w:r>
-        <w:lastRenderedPageBreak/>
         <w:t xml:space="preserve">Александър намери информация за ресторанти във Варна и Бургас </w:t>
       </w:r>
       <w:r>
@@ -12579,15 +12565,7 @@
           <w:rFonts w:ascii="Courier New" w:hAnsi="Courier New" w:cs="Courier New"/>
           <w:color w:val="444444"/>
         </w:rPr>
-        <w:t>font-</w:t>
-      </w:r>
-      <w:r>
-        <w:rPr>
-          <w:rFonts w:ascii="Courier New" w:hAnsi="Courier New" w:cs="Courier New"/>
-          <w:color w:val="444444"/>
-        </w:rPr>
-        <w:lastRenderedPageBreak/>
-        <w:t>style</w:t>
+        <w:t>font-style</w:t>
       </w:r>
       <w:proofErr w:type="spellEnd"/>
       <w:r>
@@ -14754,13 +14732,6 @@
           <w:color w:val="444444"/>
         </w:rPr>
         <w:br/>
-      </w:r>
-      <w:r>
-        <w:rPr>
-          <w:rFonts w:ascii="Courier New" w:hAnsi="Courier New" w:cs="Courier New"/>
-          <w:color w:val="444444"/>
-        </w:rPr>
-        <w:lastRenderedPageBreak/>
         <w:t>                        &lt;</w:t>
       </w:r>
       <w:proofErr w:type="spellStart"/>
@@ -16597,7 +16568,6 @@
           <w:rFonts w:ascii="Courier New" w:hAnsi="Courier New" w:cs="Courier New"/>
           <w:color w:val="888888"/>
         </w:rPr>
-        <w:lastRenderedPageBreak/>
         <w:t>Type</w:t>
       </w:r>
       <w:proofErr w:type="spellEnd"/>
@@ -18398,15 +18368,7 @@
           <w:rFonts w:ascii="Courier New" w:hAnsi="Courier New" w:cs="Courier New"/>
           <w:color w:val="444444"/>
         </w:rPr>
-        <w:t>text-</w:t>
-      </w:r>
-      <w:r>
-        <w:rPr>
-          <w:rFonts w:ascii="Courier New" w:hAnsi="Courier New" w:cs="Courier New"/>
-          <w:color w:val="444444"/>
-        </w:rPr>
-        <w:lastRenderedPageBreak/>
-        <w:t>align</w:t>
+        <w:t>text-align</w:t>
       </w:r>
       <w:proofErr w:type="spellEnd"/>
       <w:r>
@@ -20078,15 +20040,7 @@
           <w:rFonts w:ascii="Courier New" w:hAnsi="Courier New" w:cs="Courier New"/>
           <w:color w:val="444444"/>
         </w:rPr>
-        <w:t>&gt;https://chefs-</w:t>
-      </w:r>
-      <w:r>
-        <w:rPr>
-          <w:rFonts w:ascii="Courier New" w:hAnsi="Courier New" w:cs="Courier New"/>
-          <w:color w:val="444444"/>
-        </w:rPr>
-        <w:lastRenderedPageBreak/>
-        <w:t>bg.com/en/&lt;/</w:t>
+        <w:t>&gt;https://chefs-bg.com/en/&lt;/</w:t>
       </w:r>
       <w:r>
         <w:rPr>
@@ -21071,7 +21025,6 @@
         <w:rPr>
           <w:rFonts w:ascii="Calibri" w:hAnsi="Calibri"/>
         </w:rPr>
-        <w:lastRenderedPageBreak/>
         <w:t>Използвани литературни източници</w:t>
       </w:r>
       <w:r>
@@ -21095,7 +21048,7 @@
           <w:szCs w:val="28"/>
         </w:rPr>
       </w:pPr>
-      <w:hyperlink r:id="rId21" w:history="1">
+      <w:hyperlink r:id="rId22" w:history="1">
         <w:r>
           <w:rPr>
             <w:rStyle w:val="Hyperlink"/>
@@ -21120,7 +21073,7 @@
           <w:szCs w:val="28"/>
         </w:rPr>
       </w:pPr>
-      <w:hyperlink r:id="rId22" w:history="1">
+      <w:hyperlink r:id="rId23" w:history="1">
         <w:r>
           <w:rPr>
             <w:rStyle w:val="Hyperlink"/>
@@ -21153,7 +21106,7 @@
           <w:szCs w:val="28"/>
         </w:rPr>
       </w:pPr>
-      <w:hyperlink r:id="rId23" w:history="1">
+      <w:hyperlink r:id="rId24" w:history="1">
         <w:r>
           <w:rPr>
             <w:rStyle w:val="Hyperlink"/>
@@ -21178,7 +21131,7 @@
           <w:szCs w:val="28"/>
         </w:rPr>
       </w:pPr>
-      <w:hyperlink r:id="rId24" w:history="1">
+      <w:hyperlink r:id="rId25" w:history="1">
         <w:r>
           <w:rPr>
             <w:rStyle w:val="Hyperlink"/>
@@ -21203,7 +21156,7 @@
           <w:szCs w:val="28"/>
         </w:rPr>
       </w:pPr>
-      <w:hyperlink r:id="rId25" w:history="1">
+      <w:hyperlink r:id="rId26" w:history="1">
         <w:r>
           <w:rPr>
             <w:rStyle w:val="Hyperlink"/>
@@ -21228,7 +21181,7 @@
           <w:szCs w:val="28"/>
         </w:rPr>
       </w:pPr>
-      <w:hyperlink r:id="rId26" w:history="1">
+      <w:hyperlink r:id="rId27" w:history="1">
         <w:r>
           <w:rPr>
             <w:rStyle w:val="Hyperlink"/>
@@ -21241,8 +21194,8 @@
       </w:hyperlink>
     </w:p>
     <w:sectPr>
-      <w:headerReference w:type="default" r:id="rId27"/>
-      <w:footerReference w:type="default" r:id="rId28"/>
+      <w:headerReference w:type="default" r:id="rId28"/>
+      <w:footerReference w:type="default" r:id="rId29"/>
       <w:pgSz w:w="11906" w:h="16838"/>
       <w:pgMar w:top="1440" w:right="1134" w:bottom="1440" w:left="1361" w:header="709" w:footer="709" w:gutter="0"/>
       <w:cols w:space="708"/>

</xml_diff>